<commit_message>
Testing run-through -- sync changes
</commit_message>
<xml_diff>
--- a/Log.docx
+++ b/Log.docx
@@ -1,6 +1,6 @@
 
 <file path=word/document.xml><?xml version="1.0" encoding="utf-8"?>
-<w:document xmlns:wpc="http://schemas.microsoft.com/office/word/2010/wordprocessingCanvas" xmlns:mc="http://schemas.openxmlformats.org/markup-compatibility/2006" xmlns:o="urn:schemas-microsoft-com:office:office" xmlns:r="http://schemas.openxmlformats.org/officeDocument/2006/relationships" xmlns:m="http://schemas.openxmlformats.org/officeDocument/2006/math" xmlns:v="urn:schemas-microsoft-com:vml" xmlns:wp14="http://schemas.microsoft.com/office/word/2010/wordprocessingDrawing" xmlns:wp="http://schemas.openxmlformats.org/drawingml/2006/wordprocessingDrawing" xmlns:w10="urn:schemas-microsoft-com:office:word" xmlns:w="http://schemas.openxmlformats.org/wordprocessingml/2006/main" xmlns:w14="http://schemas.microsoft.com/office/word/2010/wordml" xmlns:wpg="http://schemas.microsoft.com/office/word/2010/wordprocessingGroup" xmlns:wpi="http://schemas.microsoft.com/office/word/2010/wordprocessingInk" xmlns:wne="http://schemas.microsoft.com/office/word/2006/wordml" xmlns:wps="http://schemas.microsoft.com/office/word/2010/wordprocessingShape" mc:Ignorable="w14 wp14">
+<w:document xmlns:wpc="http://schemas.microsoft.com/office/word/2010/wordprocessingCanvas" xmlns:mo="http://schemas.microsoft.com/office/mac/office/2008/main" xmlns:mc="http://schemas.openxmlformats.org/markup-compatibility/2006" xmlns:mv="urn:schemas-microsoft-com:mac:vml" xmlns:o="urn:schemas-microsoft-com:office:office" xmlns:r="http://schemas.openxmlformats.org/officeDocument/2006/relationships" xmlns:m="http://schemas.openxmlformats.org/officeDocument/2006/math" xmlns:v="urn:schemas-microsoft-com:vml" xmlns:wp14="http://schemas.microsoft.com/office/word/2010/wordprocessingDrawing" xmlns:wp="http://schemas.openxmlformats.org/drawingml/2006/wordprocessingDrawing" xmlns:w10="urn:schemas-microsoft-com:office:word" xmlns:w="http://schemas.openxmlformats.org/wordprocessingml/2006/main" xmlns:w14="http://schemas.microsoft.com/office/word/2010/wordml" xmlns:wpg="http://schemas.microsoft.com/office/word/2010/wordprocessingGroup" xmlns:wpi="http://schemas.microsoft.com/office/word/2010/wordprocessingInk" xmlns:wne="http://schemas.microsoft.com/office/word/2006/wordml" xmlns:wps="http://schemas.microsoft.com/office/word/2010/wordprocessingShape" mc:Ignorable="w14 wp14">
   <w:body>
     <w:p>
       <w:r>
@@ -454,10 +454,67 @@
     <w:p/>
     <w:p>
       <w:r>
+        <w:t>Notes:</w:t>
+      </w:r>
+    </w:p>
+    <w:p>
+      <w:pPr>
+        <w:pStyle w:val="ListParagraph"/>
+        <w:numPr>
+          <w:ilvl w:val="0"/>
+          <w:numId w:val="5"/>
+        </w:numPr>
+      </w:pPr>
+      <w:r>
         <w:t>Is there an orientation field in assessment data?</w:t>
+      </w:r>
+    </w:p>
+    <w:p>
+      <w:pPr>
+        <w:pStyle w:val="ListParagraph"/>
+        <w:numPr>
+          <w:ilvl w:val="0"/>
+          <w:numId w:val="5"/>
+        </w:numPr>
+      </w:pPr>
+      <w:r>
+        <w:t>If there the street number listed in the MLS sales contains a letter and the Google geocoded response does not, it will fail when it should not (e.g, 3848A rue Drolet if 3848 rue Drolet is returned)</w:t>
+      </w:r>
+    </w:p>
+    <w:p>
+      <w:pPr>
+        <w:pStyle w:val="ListParagraph"/>
+        <w:numPr>
+          <w:ilvl w:val="1"/>
+          <w:numId w:val="5"/>
+        </w:numPr>
+      </w:pPr>
+      <w:r>
+        <w:t xml:space="preserve">This will require another script function run against </w:t>
+      </w:r>
+      <w:r>
+        <w:t>failed_lookup</w:t>
       </w:r>
       <w:bookmarkStart w:id="0" w:name="_GoBack"/>
       <w:bookmarkEnd w:id="0"/>
+      <w:r>
+        <w:t>.sqlite</w:t>
+      </w:r>
+    </w:p>
+    <w:p>
+      <w:pPr>
+        <w:pStyle w:val="ListParagraph"/>
+        <w:numPr>
+          <w:ilvl w:val="0"/>
+          <w:numId w:val="5"/>
+        </w:numPr>
+      </w:pPr>
+      <w:r>
+        <w:t>PCI should be trimmed from geocoded database</w:t>
+      </w:r>
+      <w:r>
+        <w:t>s</w:t>
+      </w:r>
     </w:p>
     <w:sectPr>
       <w:pgSz w:w="12240" w:h="15840"/>
@@ -470,7 +527,7 @@
 </file>
 
 <file path=word/numbering.xml><?xml version="1.0" encoding="utf-8"?>
-<w:numbering xmlns:wpc="http://schemas.microsoft.com/office/word/2010/wordprocessingCanvas" xmlns:mc="http://schemas.openxmlformats.org/markup-compatibility/2006" xmlns:o="urn:schemas-microsoft-com:office:office" xmlns:r="http://schemas.openxmlformats.org/officeDocument/2006/relationships" xmlns:m="http://schemas.openxmlformats.org/officeDocument/2006/math" xmlns:v="urn:schemas-microsoft-com:vml" xmlns:wp14="http://schemas.microsoft.com/office/word/2010/wordprocessingDrawing" xmlns:wp="http://schemas.openxmlformats.org/drawingml/2006/wordprocessingDrawing" xmlns:w10="urn:schemas-microsoft-com:office:word" xmlns:w="http://schemas.openxmlformats.org/wordprocessingml/2006/main" xmlns:w14="http://schemas.microsoft.com/office/word/2010/wordml" xmlns:wpg="http://schemas.microsoft.com/office/word/2010/wordprocessingGroup" xmlns:wpi="http://schemas.microsoft.com/office/word/2010/wordprocessingInk" xmlns:wne="http://schemas.microsoft.com/office/word/2006/wordml" xmlns:wps="http://schemas.microsoft.com/office/word/2010/wordprocessingShape" mc:Ignorable="w14 wp14">
+<w:numbering xmlns:wpc="http://schemas.microsoft.com/office/word/2010/wordprocessingCanvas" xmlns:mo="http://schemas.microsoft.com/office/mac/office/2008/main" xmlns:mc="http://schemas.openxmlformats.org/markup-compatibility/2006" xmlns:mv="urn:schemas-microsoft-com:mac:vml" xmlns:o="urn:schemas-microsoft-com:office:office" xmlns:r="http://schemas.openxmlformats.org/officeDocument/2006/relationships" xmlns:m="http://schemas.openxmlformats.org/officeDocument/2006/math" xmlns:v="urn:schemas-microsoft-com:vml" xmlns:wp14="http://schemas.microsoft.com/office/word/2010/wordprocessingDrawing" xmlns:wp="http://schemas.openxmlformats.org/drawingml/2006/wordprocessingDrawing" xmlns:w10="urn:schemas-microsoft-com:office:word" xmlns:w="http://schemas.openxmlformats.org/wordprocessingml/2006/main" xmlns:w14="http://schemas.microsoft.com/office/word/2010/wordml" xmlns:wpg="http://schemas.microsoft.com/office/word/2010/wordprocessingGroup" xmlns:wpi="http://schemas.microsoft.com/office/word/2010/wordprocessingInk" xmlns:wne="http://schemas.microsoft.com/office/word/2006/wordml" xmlns:wps="http://schemas.microsoft.com/office/word/2010/wordprocessingShape" mc:Ignorable="w14 wp14">
   <w:abstractNum w:abstractNumId="0">
     <w:nsid w:val="22BA6FF8"/>
     <w:multiLevelType w:val="hybridMultilevel"/>
@@ -811,6 +868,119 @@
     </w:lvl>
   </w:abstractNum>
   <w:abstractNum w:abstractNumId="3">
+    <w:nsid w:val="4391531A"/>
+    <w:multiLevelType w:val="hybridMultilevel"/>
+    <w:tmpl w:val="A8E6053C"/>
+    <w:lvl w:ilvl="0" w:tplc="04090001">
+      <w:start w:val="1"/>
+      <w:numFmt w:val="bullet"/>
+      <w:lvlText w:val=""/>
+      <w:lvlJc w:val="left"/>
+      <w:pPr>
+        <w:ind w:left="720" w:hanging="360"/>
+      </w:pPr>
+      <w:rPr>
+        <w:rFonts w:ascii="Symbol" w:hAnsi="Symbol" w:hint="default"/>
+      </w:rPr>
+    </w:lvl>
+    <w:lvl w:ilvl="1" w:tplc="04090003">
+      <w:start w:val="1"/>
+      <w:numFmt w:val="bullet"/>
+      <w:lvlText w:val="o"/>
+      <w:lvlJc w:val="left"/>
+      <w:pPr>
+        <w:ind w:left="1440" w:hanging="360"/>
+      </w:pPr>
+      <w:rPr>
+        <w:rFonts w:ascii="Courier New" w:hAnsi="Courier New" w:hint="default"/>
+      </w:rPr>
+    </w:lvl>
+    <w:lvl w:ilvl="2" w:tplc="04090005" w:tentative="1">
+      <w:start w:val="1"/>
+      <w:numFmt w:val="bullet"/>
+      <w:lvlText w:val=""/>
+      <w:lvlJc w:val="left"/>
+      <w:pPr>
+        <w:ind w:left="2160" w:hanging="360"/>
+      </w:pPr>
+      <w:rPr>
+        <w:rFonts w:ascii="Wingdings" w:hAnsi="Wingdings" w:hint="default"/>
+      </w:rPr>
+    </w:lvl>
+    <w:lvl w:ilvl="3" w:tplc="04090001" w:tentative="1">
+      <w:start w:val="1"/>
+      <w:numFmt w:val="bullet"/>
+      <w:lvlText w:val=""/>
+      <w:lvlJc w:val="left"/>
+      <w:pPr>
+        <w:ind w:left="2880" w:hanging="360"/>
+      </w:pPr>
+      <w:rPr>
+        <w:rFonts w:ascii="Symbol" w:hAnsi="Symbol" w:hint="default"/>
+      </w:rPr>
+    </w:lvl>
+    <w:lvl w:ilvl="4" w:tplc="04090003" w:tentative="1">
+      <w:start w:val="1"/>
+      <w:numFmt w:val="bullet"/>
+      <w:lvlText w:val="o"/>
+      <w:lvlJc w:val="left"/>
+      <w:pPr>
+        <w:ind w:left="3600" w:hanging="360"/>
+      </w:pPr>
+      <w:rPr>
+        <w:rFonts w:ascii="Courier New" w:hAnsi="Courier New" w:hint="default"/>
+      </w:rPr>
+    </w:lvl>
+    <w:lvl w:ilvl="5" w:tplc="04090005" w:tentative="1">
+      <w:start w:val="1"/>
+      <w:numFmt w:val="bullet"/>
+      <w:lvlText w:val=""/>
+      <w:lvlJc w:val="left"/>
+      <w:pPr>
+        <w:ind w:left="4320" w:hanging="360"/>
+      </w:pPr>
+      <w:rPr>
+        <w:rFonts w:ascii="Wingdings" w:hAnsi="Wingdings" w:hint="default"/>
+      </w:rPr>
+    </w:lvl>
+    <w:lvl w:ilvl="6" w:tplc="04090001" w:tentative="1">
+      <w:start w:val="1"/>
+      <w:numFmt w:val="bullet"/>
+      <w:lvlText w:val=""/>
+      <w:lvlJc w:val="left"/>
+      <w:pPr>
+        <w:ind w:left="5040" w:hanging="360"/>
+      </w:pPr>
+      <w:rPr>
+        <w:rFonts w:ascii="Symbol" w:hAnsi="Symbol" w:hint="default"/>
+      </w:rPr>
+    </w:lvl>
+    <w:lvl w:ilvl="7" w:tplc="04090003" w:tentative="1">
+      <w:start w:val="1"/>
+      <w:numFmt w:val="bullet"/>
+      <w:lvlText w:val="o"/>
+      <w:lvlJc w:val="left"/>
+      <w:pPr>
+        <w:ind w:left="5760" w:hanging="360"/>
+      </w:pPr>
+      <w:rPr>
+        <w:rFonts w:ascii="Courier New" w:hAnsi="Courier New" w:hint="default"/>
+      </w:rPr>
+    </w:lvl>
+    <w:lvl w:ilvl="8" w:tplc="04090005" w:tentative="1">
+      <w:start w:val="1"/>
+      <w:numFmt w:val="bullet"/>
+      <w:lvlText w:val=""/>
+      <w:lvlJc w:val="left"/>
+      <w:pPr>
+        <w:ind w:left="6480" w:hanging="360"/>
+      </w:pPr>
+      <w:rPr>
+        <w:rFonts w:ascii="Wingdings" w:hAnsi="Wingdings" w:hint="default"/>
+      </w:rPr>
+    </w:lvl>
+  </w:abstractNum>
+  <w:abstractNum w:abstractNumId="4">
     <w:nsid w:val="79D956D5"/>
     <w:multiLevelType w:val="hybridMultilevel"/>
     <w:tmpl w:val="D04EF530"/>
@@ -933,6 +1103,9 @@
     <w:abstractNumId w:val="0"/>
   </w:num>
   <w:num w:numId="4">
+    <w:abstractNumId w:val="4"/>
+  </w:num>
+  <w:num w:numId="5">
     <w:abstractNumId w:val="3"/>
   </w:num>
 </w:numbering>
@@ -955,7 +1128,7 @@
       </w:pPr>
     </w:pPrDefault>
   </w:docDefaults>
-  <w:latentStyles w:defLockedState="0" w:defUIPriority="99" w:defSemiHidden="1" w:defUnhideWhenUsed="1" w:defQFormat="0" w:count="267">
+  <w:latentStyles w:defLockedState="0" w:defUIPriority="99" w:defSemiHidden="1" w:defUnhideWhenUsed="1" w:defQFormat="0" w:count="276">
     <w:lsdException w:name="Normal" w:semiHidden="0" w:uiPriority="0" w:unhideWhenUsed="0" w:qFormat="1"/>
     <w:lsdException w:name="heading 1" w:semiHidden="0" w:uiPriority="9" w:unhideWhenUsed="0" w:qFormat="1"/>
     <w:lsdException w:name="heading 2" w:uiPriority="9" w:qFormat="1"/>
@@ -1140,7 +1313,7 @@
 </file>
 
 <file path=word/stylesWithEffects.xml><?xml version="1.0" encoding="utf-8"?>
-<w:styles xmlns:wpc="http://schemas.microsoft.com/office/word/2010/wordprocessingCanvas" xmlns:mc="http://schemas.openxmlformats.org/markup-compatibility/2006" xmlns:o="urn:schemas-microsoft-com:office:office" xmlns:r="http://schemas.openxmlformats.org/officeDocument/2006/relationships" xmlns:m="http://schemas.openxmlformats.org/officeDocument/2006/math" xmlns:v="urn:schemas-microsoft-com:vml" xmlns:wp14="http://schemas.microsoft.com/office/word/2010/wordprocessingDrawing" xmlns:wp="http://schemas.openxmlformats.org/drawingml/2006/wordprocessingDrawing" xmlns:w10="urn:schemas-microsoft-com:office:word" xmlns:w="http://schemas.openxmlformats.org/wordprocessingml/2006/main" xmlns:w14="http://schemas.microsoft.com/office/word/2010/wordml" xmlns:wpg="http://schemas.microsoft.com/office/word/2010/wordprocessingGroup" xmlns:wpi="http://schemas.microsoft.com/office/word/2010/wordprocessingInk" xmlns:wne="http://schemas.microsoft.com/office/word/2006/wordml" xmlns:wps="http://schemas.microsoft.com/office/word/2010/wordprocessingShape" mc:Ignorable="w14 wp14">
+<w:styles xmlns:wpc="http://schemas.microsoft.com/office/word/2010/wordprocessingCanvas" xmlns:mo="http://schemas.microsoft.com/office/mac/office/2008/main" xmlns:mc="http://schemas.openxmlformats.org/markup-compatibility/2006" xmlns:mv="urn:schemas-microsoft-com:mac:vml" xmlns:o="urn:schemas-microsoft-com:office:office" xmlns:r="http://schemas.openxmlformats.org/officeDocument/2006/relationships" xmlns:m="http://schemas.openxmlformats.org/officeDocument/2006/math" xmlns:v="urn:schemas-microsoft-com:vml" xmlns:wp14="http://schemas.microsoft.com/office/word/2010/wordprocessingDrawing" xmlns:wp="http://schemas.openxmlformats.org/drawingml/2006/wordprocessingDrawing" xmlns:w10="urn:schemas-microsoft-com:office:word" xmlns:w="http://schemas.openxmlformats.org/wordprocessingml/2006/main" xmlns:w14="http://schemas.microsoft.com/office/word/2010/wordml" xmlns:wpg="http://schemas.microsoft.com/office/word/2010/wordprocessingGroup" xmlns:wpi="http://schemas.microsoft.com/office/word/2010/wordprocessingInk" xmlns:wne="http://schemas.microsoft.com/office/word/2006/wordml" xmlns:wps="http://schemas.microsoft.com/office/word/2010/wordprocessingShape" mc:Ignorable="w14 wp14">
   <w:docDefaults>
     <w:rPrDefault>
       <w:rPr>
@@ -1156,7 +1329,7 @@
       </w:pPr>
     </w:pPrDefault>
   </w:docDefaults>
-  <w:latentStyles w:defLockedState="0" w:defUIPriority="99" w:defSemiHidden="1" w:defUnhideWhenUsed="1" w:defQFormat="0" w:count="267">
+  <w:latentStyles w:defLockedState="0" w:defUIPriority="99" w:defSemiHidden="1" w:defUnhideWhenUsed="1" w:defQFormat="0" w:count="276">
     <w:lsdException w:name="Normal" w:semiHidden="0" w:uiPriority="0" w:unhideWhenUsed="0" w:qFormat="1"/>
     <w:lsdException w:name="heading 1" w:semiHidden="0" w:uiPriority="9" w:unhideWhenUsed="0" w:qFormat="1"/>
     <w:lsdException w:name="heading 2" w:uiPriority="9" w:qFormat="1"/>
@@ -1630,7 +1803,7 @@
 </file>
 
 <file path=customXml/itemProps1.xml><?xml version="1.0" encoding="utf-8"?>
-<ds:datastoreItem xmlns:ds="http://schemas.openxmlformats.org/officeDocument/2006/customXml" ds:itemID="{31B652EE-7D7F-42FF-A207-F6CB5C598EF2}">
+<ds:datastoreItem xmlns:ds="http://schemas.openxmlformats.org/officeDocument/2006/customXml" ds:itemID="{A30511B8-B300-934D-9586-21165EF0B3F3}">
   <ds:schemaRefs>
     <ds:schemaRef ds:uri="http://schemas.openxmlformats.org/officeDocument/2006/bibliography"/>
   </ds:schemaRefs>

</xml_diff>